<commit_message>
add some usefull files
</commit_message>
<xml_diff>
--- a/2_sem/ISU/lab_1/9492_ISU_viktorov_LR1.docx
+++ b/2_sem/ISU/lab_1/9492_ISU_viktorov_LR1.docx
@@ -306,25 +306,7 @@
           <w:sz w:val="28"/>
           <w:szCs w:val="28"/>
         </w:rPr>
-        <w:t>ПОСТРОЕНИЕ И ИССЛЕДОВАНИЕ НЕЧЕТКОГО РЕГУЛЯТОРА</w:t>
-      </w:r>
-      <w:r>
-        <w:rPr>
-          <w:b/>
-          <w:bCs/>
-          <w:sz w:val="28"/>
-          <w:szCs w:val="28"/>
-        </w:rPr>
-        <w:t xml:space="preserve"> </w:t>
-      </w:r>
-      <w:r>
-        <w:rPr>
-          <w:b/>
-          <w:bCs/>
-          <w:sz w:val="28"/>
-          <w:szCs w:val="28"/>
-        </w:rPr>
-        <w:t>НА ОСНОВЕ АЛГОРИТМА ЗАДЕ</w:t>
+        <w:t>ПОСТРОЕНИЕ И ИССЛЕДОВАНИЕ НЕЧЕТКОГО РЕГУЛЯТОРА НА ОСНОВЕ АЛГОРИТМА ЗАДЕ</w:t>
       </w:r>
       <w:r>
         <w:rPr>
@@ -561,8 +543,10 @@
         <w:t>202</w:t>
       </w:r>
       <w:r>
-        <w:t>3</w:t>
-      </w:r>
+        <w:t>4</w:t>
+      </w:r>
+      <w:bookmarkStart w:id="0" w:name="_GoBack"/>
+      <w:bookmarkEnd w:id="0"/>
     </w:p>
     <w:p>
       <w:pPr>
@@ -651,19 +635,7 @@
         <w:rPr>
           <w:szCs w:val="28"/>
         </w:rPr>
-        <w:t xml:space="preserve">(MATLAB), построение нечеткого регулятора (НР </w:t>
-      </w:r>
-      <w:r>
-        <w:rPr>
-          <w:szCs w:val="28"/>
-        </w:rPr>
-        <w:t>-</w:t>
-      </w:r>
-      <w:r>
-        <w:rPr>
-          <w:szCs w:val="28"/>
-        </w:rPr>
-        <w:t xml:space="preserve"> </w:t>
+        <w:t xml:space="preserve">(MATLAB), построение нечеткого регулятора (НР - </w:t>
       </w:r>
       <w:proofErr w:type="spellStart"/>
       <w:r>
@@ -715,13 +687,7 @@
         <w:rPr>
           <w:szCs w:val="28"/>
         </w:rPr>
-        <w:t>) на основе алгоритма Заде</w:t>
-      </w:r>
-      <w:r>
-        <w:rPr>
-          <w:szCs w:val="28"/>
-        </w:rPr>
-        <w:t>-</w:t>
+        <w:t>) на основе алгоритма Заде-</w:t>
       </w:r>
       <w:proofErr w:type="spellStart"/>
       <w:r>
@@ -821,13 +787,7 @@
         <w:rPr>
           <w:szCs w:val="28"/>
         </w:rPr>
-        <w:t>.</w:t>
-      </w:r>
-      <w:r>
-        <w:rPr>
-          <w:szCs w:val="28"/>
-        </w:rPr>
-        <w:t xml:space="preserve">  </w:t>
+        <w:t xml:space="preserve">.  </w:t>
       </w:r>
     </w:p>
     <w:p/>
@@ -923,14 +883,36 @@
       <w:r>
         <w:t xml:space="preserve"> </w:t>
       </w:r>
-      <w:fldSimple w:instr=" SEQ Figure \* ARABIC ">
-        <w:r>
-          <w:rPr>
-            <w:noProof/>
-          </w:rPr>
-          <w:t>1</w:t>
-        </w:r>
-      </w:fldSimple>
+      <w:r>
+        <w:rPr>
+          <w:noProof/>
+        </w:rPr>
+        <w:fldChar w:fldCharType="begin"/>
+      </w:r>
+      <w:r>
+        <w:rPr>
+          <w:noProof/>
+        </w:rPr>
+        <w:instrText xml:space="preserve"> SEQ Figure \* ARABIC </w:instrText>
+      </w:r>
+      <w:r>
+        <w:rPr>
+          <w:noProof/>
+        </w:rPr>
+        <w:fldChar w:fldCharType="separate"/>
+      </w:r>
+      <w:r>
+        <w:rPr>
+          <w:noProof/>
+        </w:rPr>
+        <w:t>1</w:t>
+      </w:r>
+      <w:r>
+        <w:rPr>
+          <w:noProof/>
+        </w:rPr>
+        <w:fldChar w:fldCharType="end"/>
+      </w:r>
       <w:r>
         <w:t xml:space="preserve"> - Схема систем с нечетким и ПД-регулятором</w:t>
       </w:r>
@@ -954,6 +936,9 @@
         <w:jc w:val="center"/>
       </w:pPr>
       <w:r>
+        <w:rPr>
+          <w:noProof/>
+        </w:rPr>
         <w:lastRenderedPageBreak/>
         <w:drawing>
           <wp:inline distT="0" distB="0" distL="0" distR="0" wp14:anchorId="515D63E9" wp14:editId="7A68E7F8">
@@ -1005,14 +990,36 @@
       <w:r>
         <w:t xml:space="preserve"> </w:t>
       </w:r>
-      <w:fldSimple w:instr=" SEQ Figure \* ARABIC ">
-        <w:r>
-          <w:rPr>
-            <w:noProof/>
-          </w:rPr>
-          <w:t>2</w:t>
-        </w:r>
-      </w:fldSimple>
+      <w:r>
+        <w:rPr>
+          <w:noProof/>
+        </w:rPr>
+        <w:fldChar w:fldCharType="begin"/>
+      </w:r>
+      <w:r>
+        <w:rPr>
+          <w:noProof/>
+        </w:rPr>
+        <w:instrText xml:space="preserve"> SEQ Figure \* ARABIC </w:instrText>
+      </w:r>
+      <w:r>
+        <w:rPr>
+          <w:noProof/>
+        </w:rPr>
+        <w:fldChar w:fldCharType="separate"/>
+      </w:r>
+      <w:r>
+        <w:rPr>
+          <w:noProof/>
+        </w:rPr>
+        <w:t>2</w:t>
+      </w:r>
+      <w:r>
+        <w:rPr>
+          <w:noProof/>
+        </w:rPr>
+        <w:fldChar w:fldCharType="end"/>
+      </w:r>
       <w:r>
         <w:t xml:space="preserve"> - Таблица правил для нечеткого регулятора</w:t>
       </w:r>
@@ -1023,6 +1030,9 @@
         <w:jc w:val="center"/>
       </w:pPr>
       <w:r>
+        <w:rPr>
+          <w:noProof/>
+        </w:rPr>
         <w:drawing>
           <wp:inline distT="0" distB="0" distL="0" distR="0" wp14:anchorId="73255851" wp14:editId="5048794E">
             <wp:extent cx="4518660" cy="3395274"/>
@@ -1073,14 +1083,36 @@
       <w:r>
         <w:t xml:space="preserve"> </w:t>
       </w:r>
-      <w:fldSimple w:instr=" SEQ Figure \* ARABIC ">
-        <w:r>
-          <w:rPr>
-            <w:noProof/>
-          </w:rPr>
-          <w:t>3</w:t>
-        </w:r>
-      </w:fldSimple>
+      <w:r>
+        <w:rPr>
+          <w:noProof/>
+        </w:rPr>
+        <w:fldChar w:fldCharType="begin"/>
+      </w:r>
+      <w:r>
+        <w:rPr>
+          <w:noProof/>
+        </w:rPr>
+        <w:instrText xml:space="preserve"> SEQ Figure \* ARABIC </w:instrText>
+      </w:r>
+      <w:r>
+        <w:rPr>
+          <w:noProof/>
+        </w:rPr>
+        <w:fldChar w:fldCharType="separate"/>
+      </w:r>
+      <w:r>
+        <w:rPr>
+          <w:noProof/>
+        </w:rPr>
+        <w:t>3</w:t>
+      </w:r>
+      <w:r>
+        <w:rPr>
+          <w:noProof/>
+        </w:rPr>
+        <w:fldChar w:fldCharType="end"/>
+      </w:r>
       <w:r>
         <w:t xml:space="preserve"> - Вид функций принадлежности</w:t>
       </w:r>
@@ -1090,10 +1122,7 @@
         <w:ind w:firstLine="708"/>
       </w:pPr>
       <w:r>
-        <w:t>Б</w:t>
-      </w:r>
-      <w:r>
-        <w:t>ыло проведено сравнение качества регулирования нечеткого и ПД-регулятора на номинальной системе. График переходного процесса можно увидеть на рис. 5.</w:t>
+        <w:t>Было проведено сравнение качества регулирования нечеткого и ПД-регулятора на номинальной системе. График переходного процесса можно увидеть на рис. 5.</w:t>
       </w:r>
       <w:r>
         <w:t xml:space="preserve"> </w:t>
@@ -1118,6 +1147,9 @@
         <w:jc w:val="center"/>
       </w:pPr>
       <w:r>
+        <w:rPr>
+          <w:noProof/>
+        </w:rPr>
         <w:lastRenderedPageBreak/>
         <w:drawing>
           <wp:inline distT="0" distB="0" distL="0" distR="0" wp14:anchorId="212E3BD5" wp14:editId="5EA9567B">
@@ -1169,14 +1201,42 @@
       <w:r>
         <w:t xml:space="preserve"> </w:t>
       </w:r>
-      <w:fldSimple w:instr=" SEQ Figure \* ARABIC ">
-        <w:r>
-          <w:rPr>
-            <w:noProof/>
-          </w:rPr>
-          <w:t>4</w:t>
-        </w:r>
-      </w:fldSimple>
+      <w:r>
+        <w:rPr>
+          <w:noProof/>
+        </w:rPr>
+        <w:fldChar w:fldCharType="begin"/>
+      </w:r>
+      <w:r>
+        <w:rPr>
+          <w:noProof/>
+        </w:rPr>
+        <w:instrText xml:space="preserve"> SEQ Figure \* AR</w:instrText>
+      </w:r>
+      <w:r>
+        <w:rPr>
+          <w:noProof/>
+        </w:rPr>
+        <w:instrText xml:space="preserve">ABIC </w:instrText>
+      </w:r>
+      <w:r>
+        <w:rPr>
+          <w:noProof/>
+        </w:rPr>
+        <w:fldChar w:fldCharType="separate"/>
+      </w:r>
+      <w:r>
+        <w:rPr>
+          <w:noProof/>
+        </w:rPr>
+        <w:t>4</w:t>
+      </w:r>
+      <w:r>
+        <w:rPr>
+          <w:noProof/>
+        </w:rPr>
+        <w:fldChar w:fldCharType="end"/>
+      </w:r>
       <w:r>
         <w:t xml:space="preserve"> - Поверхность, отображающая поведение нечеткого регулятора</w:t>
       </w:r>
@@ -1251,23 +1311,42 @@
       <w:r>
         <w:t xml:space="preserve"> </w:t>
       </w:r>
-      <w:fldSimple w:instr=" SEQ Figure \* ARABIC ">
-        <w:r>
-          <w:rPr>
-            <w:noProof/>
-          </w:rPr>
-          <w:t>5</w:t>
-        </w:r>
-      </w:fldSimple>
+      <w:r>
+        <w:rPr>
+          <w:noProof/>
+        </w:rPr>
+        <w:fldChar w:fldCharType="begin"/>
+      </w:r>
+      <w:r>
+        <w:rPr>
+          <w:noProof/>
+        </w:rPr>
+        <w:instrText xml:space="preserve"> SEQ Figure \* ARABIC </w:instrText>
+      </w:r>
+      <w:r>
+        <w:rPr>
+          <w:noProof/>
+        </w:rPr>
+        <w:fldChar w:fldCharType="separate"/>
+      </w:r>
+      <w:r>
+        <w:rPr>
+          <w:noProof/>
+        </w:rPr>
+        <w:t>5</w:t>
+      </w:r>
+      <w:r>
+        <w:rPr>
+          <w:noProof/>
+        </w:rPr>
+        <w:fldChar w:fldCharType="end"/>
+      </w:r>
       <w:r>
         <w:t xml:space="preserve"> - График переходного процесса номинальной системы</w:t>
       </w:r>
     </w:p>
     <w:p/>
-    <w:p>
-      <w:bookmarkStart w:id="0" w:name="_GoBack"/>
-      <w:bookmarkEnd w:id="0"/>
-    </w:p>
+    <w:p/>
     <w:p>
       <w:pPr>
         <w:jc w:val="right"/>
@@ -1450,13 +1529,7 @@
         <w:rPr>
           <w:szCs w:val="28"/>
         </w:rPr>
-        <w:t>(k3 =125; k4=200; k5=500)</w:t>
-      </w:r>
-      <w:r>
-        <w:rPr>
-          <w:szCs w:val="28"/>
-        </w:rPr>
-        <w:t>. График переходного процесса для этого случая представлен на рисунке 6.</w:t>
+        <w:t>(k3 =125; k4=200; k5=500). График переходного процесса для этого случая представлен на рисунке 6.</w:t>
       </w:r>
     </w:p>
     <w:p>
@@ -1523,14 +1596,36 @@
       <w:r>
         <w:t xml:space="preserve"> </w:t>
       </w:r>
-      <w:fldSimple w:instr=" SEQ Figure \* ARABIC ">
-        <w:r>
-          <w:rPr>
-            <w:noProof/>
-          </w:rPr>
-          <w:t>6</w:t>
-        </w:r>
-      </w:fldSimple>
+      <w:r>
+        <w:rPr>
+          <w:noProof/>
+        </w:rPr>
+        <w:fldChar w:fldCharType="begin"/>
+      </w:r>
+      <w:r>
+        <w:rPr>
+          <w:noProof/>
+        </w:rPr>
+        <w:instrText xml:space="preserve"> SEQ Figure \* ARABIC </w:instrText>
+      </w:r>
+      <w:r>
+        <w:rPr>
+          <w:noProof/>
+        </w:rPr>
+        <w:fldChar w:fldCharType="separate"/>
+      </w:r>
+      <w:r>
+        <w:rPr>
+          <w:noProof/>
+        </w:rPr>
+        <w:t>6</w:t>
+      </w:r>
+      <w:r>
+        <w:rPr>
+          <w:noProof/>
+        </w:rPr>
+        <w:fldChar w:fldCharType="end"/>
+      </w:r>
       <w:r>
         <w:t xml:space="preserve"> - График переходного процесса системы с измененными коэффициентами</w:t>
       </w:r>
@@ -1636,41 +1731,49 @@
       <w:r>
         <w:t xml:space="preserve"> </w:t>
       </w:r>
-      <w:fldSimple w:instr=" SEQ Figure \* ARABIC ">
-        <w:r>
-          <w:rPr>
-            <w:noProof/>
-          </w:rPr>
-          <w:t>7</w:t>
-        </w:r>
-      </w:fldSimple>
+      <w:r>
+        <w:rPr>
+          <w:noProof/>
+        </w:rPr>
+        <w:fldChar w:fldCharType="begin"/>
+      </w:r>
+      <w:r>
+        <w:rPr>
+          <w:noProof/>
+        </w:rPr>
+        <w:instrText xml:space="preserve"> SEQ Figure \* ARABIC </w:instrText>
+      </w:r>
+      <w:r>
+        <w:rPr>
+          <w:noProof/>
+        </w:rPr>
+        <w:fldChar w:fldCharType="separate"/>
+      </w:r>
+      <w:r>
+        <w:rPr>
+          <w:noProof/>
+        </w:rPr>
+        <w:t>7</w:t>
+      </w:r>
+      <w:r>
+        <w:rPr>
+          <w:noProof/>
+        </w:rPr>
+        <w:fldChar w:fldCharType="end"/>
+      </w:r>
       <w:r>
         <w:t xml:space="preserve"> - График переходного процесса системы с насыщением</w:t>
       </w:r>
     </w:p>
     <w:p>
-      <w:pPr>
-        <w:rPr>
-          <w:lang w:val="en-US"/>
-        </w:rPr>
-      </w:pPr>
       <w:r>
         <w:tab/>
         <w:t>Как видно из графиков, система с ПД-регулятором пошла в разнос, а система с нечетким регулятором хоть и имеет довольно большую амплитуду колебаний, но все-таки остается стабильной.</w:t>
       </w:r>
     </w:p>
-    <w:p>
-      <w:pPr>
-        <w:rPr>
-          <w:lang w:val="en-US"/>
-        </w:rPr>
-      </w:pPr>
-    </w:p>
-    <w:p>
-      <w:r>
-        <w:rPr>
-          <w:lang w:val="en-US"/>
-        </w:rPr>
+    <w:p/>
+    <w:p>
+      <w:r>
         <w:tab/>
       </w:r>
       <w:r>
@@ -1743,14 +1846,36 @@
       <w:r>
         <w:t xml:space="preserve"> </w:t>
       </w:r>
-      <w:fldSimple w:instr=" SEQ Figure \* ARABIC ">
-        <w:r>
-          <w:rPr>
-            <w:noProof/>
-          </w:rPr>
-          <w:t>8</w:t>
-        </w:r>
-      </w:fldSimple>
+      <w:r>
+        <w:rPr>
+          <w:noProof/>
+        </w:rPr>
+        <w:fldChar w:fldCharType="begin"/>
+      </w:r>
+      <w:r>
+        <w:rPr>
+          <w:noProof/>
+        </w:rPr>
+        <w:instrText xml:space="preserve"> SEQ Figure \* ARABIC </w:instrText>
+      </w:r>
+      <w:r>
+        <w:rPr>
+          <w:noProof/>
+        </w:rPr>
+        <w:fldChar w:fldCharType="separate"/>
+      </w:r>
+      <w:r>
+        <w:rPr>
+          <w:noProof/>
+        </w:rPr>
+        <w:t>8</w:t>
+      </w:r>
+      <w:r>
+        <w:rPr>
+          <w:noProof/>
+        </w:rPr>
+        <w:fldChar w:fldCharType="end"/>
+      </w:r>
       <w:r>
         <w:t xml:space="preserve"> - График переходного процесса при внешних возмущениях</w:t>
       </w:r>
@@ -1758,9 +1883,6 @@
     <w:p>
       <w:pPr>
         <w:ind w:firstLine="708"/>
-        <w:rPr>
-          <w:lang w:val="en-US"/>
-        </w:rPr>
       </w:pPr>
       <w:r>
         <w:t>Малые</w:t>
@@ -1792,13 +1914,7 @@
         <w:rPr>
           <w:szCs w:val="28"/>
         </w:rPr>
-        <w:t>способ реализации логической операции импликации</w:t>
-      </w:r>
-      <w:r>
-        <w:rPr>
-          <w:szCs w:val="28"/>
-        </w:rPr>
-        <w:t xml:space="preserve">. Изначально импликация производилась по минимуму, а далее будет введен нечеткий регулятора производящий умножение в качестве </w:t>
+        <w:t xml:space="preserve">способ реализации логической операции импликации. Изначально импликация производилась по минимуму, а далее будет введен нечеткий регулятора производящий умножение в качестве </w:t>
       </w:r>
       <w:r>
         <w:rPr>
@@ -1910,14 +2026,36 @@
       <w:r>
         <w:t xml:space="preserve"> </w:t>
       </w:r>
-      <w:fldSimple w:instr=" SEQ Figure \* ARABIC ">
-        <w:r>
-          <w:rPr>
-            <w:noProof/>
-          </w:rPr>
-          <w:t>9</w:t>
-        </w:r>
-      </w:fldSimple>
+      <w:r>
+        <w:rPr>
+          <w:noProof/>
+        </w:rPr>
+        <w:fldChar w:fldCharType="begin"/>
+      </w:r>
+      <w:r>
+        <w:rPr>
+          <w:noProof/>
+        </w:rPr>
+        <w:instrText xml:space="preserve"> SEQ Figure \* ARABIC </w:instrText>
+      </w:r>
+      <w:r>
+        <w:rPr>
+          <w:noProof/>
+        </w:rPr>
+        <w:fldChar w:fldCharType="separate"/>
+      </w:r>
+      <w:r>
+        <w:rPr>
+          <w:noProof/>
+        </w:rPr>
+        <w:t>9</w:t>
+      </w:r>
+      <w:r>
+        <w:rPr>
+          <w:noProof/>
+        </w:rPr>
+        <w:fldChar w:fldCharType="end"/>
+      </w:r>
       <w:r>
         <w:t xml:space="preserve"> - График переходного процесса с измененном нечетким регулятором</w:t>
       </w:r>
@@ -1934,19 +2072,7 @@
         <w:rPr>
           <w:i/>
         </w:rPr>
-        <w:t xml:space="preserve">Таблица </w:t>
-      </w:r>
-      <w:r>
-        <w:rPr>
-          <w:i/>
-        </w:rPr>
-        <w:t>2</w:t>
-      </w:r>
-      <w:r>
-        <w:rPr>
-          <w:i/>
-        </w:rPr>
-        <w:t xml:space="preserve"> – Сравнение показателей качества ПХ</w:t>
+        <w:t>Таблица 2 – Сравнение показателей качества ПХ</w:t>
       </w:r>
     </w:p>
     <w:tbl>
@@ -2255,14 +2381,36 @@
       <w:r>
         <w:t xml:space="preserve"> </w:t>
       </w:r>
-      <w:fldSimple w:instr=" SEQ Figure \* ARABIC ">
-        <w:r>
-          <w:rPr>
-            <w:noProof/>
-          </w:rPr>
-          <w:t>10</w:t>
-        </w:r>
-      </w:fldSimple>
+      <w:r>
+        <w:rPr>
+          <w:noProof/>
+        </w:rPr>
+        <w:fldChar w:fldCharType="begin"/>
+      </w:r>
+      <w:r>
+        <w:rPr>
+          <w:noProof/>
+        </w:rPr>
+        <w:instrText xml:space="preserve"> SEQ Figure \* ARABIC </w:instrText>
+      </w:r>
+      <w:r>
+        <w:rPr>
+          <w:noProof/>
+        </w:rPr>
+        <w:fldChar w:fldCharType="separate"/>
+      </w:r>
+      <w:r>
+        <w:rPr>
+          <w:noProof/>
+        </w:rPr>
+        <w:t>10</w:t>
+      </w:r>
+      <w:r>
+        <w:rPr>
+          <w:noProof/>
+        </w:rPr>
+        <w:fldChar w:fldCharType="end"/>
+      </w:r>
       <w:r>
         <w:t xml:space="preserve"> </w:t>
       </w:r>
@@ -2371,14 +2519,36 @@
       <w:r>
         <w:t xml:space="preserve"> </w:t>
       </w:r>
-      <w:fldSimple w:instr=" SEQ Figure \* ARABIC ">
-        <w:r>
-          <w:rPr>
-            <w:noProof/>
-          </w:rPr>
-          <w:t>11</w:t>
-        </w:r>
-      </w:fldSimple>
+      <w:r>
+        <w:rPr>
+          <w:noProof/>
+        </w:rPr>
+        <w:fldChar w:fldCharType="begin"/>
+      </w:r>
+      <w:r>
+        <w:rPr>
+          <w:noProof/>
+        </w:rPr>
+        <w:instrText xml:space="preserve"> SEQ Figure \* ARABIC </w:instrText>
+      </w:r>
+      <w:r>
+        <w:rPr>
+          <w:noProof/>
+        </w:rPr>
+        <w:fldChar w:fldCharType="separate"/>
+      </w:r>
+      <w:r>
+        <w:rPr>
+          <w:noProof/>
+        </w:rPr>
+        <w:t>11</w:t>
+      </w:r>
+      <w:r>
+        <w:rPr>
+          <w:noProof/>
+        </w:rPr>
+        <w:fldChar w:fldCharType="end"/>
+      </w:r>
       <w:r>
         <w:t xml:space="preserve"> - </w:t>
       </w:r>
@@ -2451,14 +2621,36 @@
       <w:r>
         <w:t xml:space="preserve"> </w:t>
       </w:r>
-      <w:fldSimple w:instr=" SEQ Figure \* ARABIC ">
-        <w:r>
-          <w:rPr>
-            <w:noProof/>
-          </w:rPr>
-          <w:t>12</w:t>
-        </w:r>
-      </w:fldSimple>
+      <w:r>
+        <w:rPr>
+          <w:noProof/>
+        </w:rPr>
+        <w:fldChar w:fldCharType="begin"/>
+      </w:r>
+      <w:r>
+        <w:rPr>
+          <w:noProof/>
+        </w:rPr>
+        <w:instrText xml:space="preserve"> SEQ Figure \* ARABIC </w:instrText>
+      </w:r>
+      <w:r>
+        <w:rPr>
+          <w:noProof/>
+        </w:rPr>
+        <w:fldChar w:fldCharType="separate"/>
+      </w:r>
+      <w:r>
+        <w:rPr>
+          <w:noProof/>
+        </w:rPr>
+        <w:t>12</w:t>
+      </w:r>
+      <w:r>
+        <w:rPr>
+          <w:noProof/>
+        </w:rPr>
+        <w:fldChar w:fldCharType="end"/>
+      </w:r>
       <w:r>
         <w:t xml:space="preserve"> - График переходного процесса при внешних</w:t>
       </w:r>
@@ -2523,11 +2715,6 @@
       </w:r>
     </w:p>
     <w:p>
-      <w:pPr>
-        <w:rPr>
-          <w:lang w:val="en-US"/>
-        </w:rPr>
-      </w:pPr>
       <w:r>
         <w:tab/>
         <w:t>В конечном итоге можно сделать вывод о необходимости выбирать, проектировать и настраивать регулятор под каждую конкретную систему, учитывая ее нелинейности, возмущения и остальные особенности.</w:t>

</xml_diff>